<commit_message>
Base version with Factories, Models and Seeders
</commit_message>
<xml_diff>
--- a/Etapes_LaMaison.docx
+++ b/Etapes_LaMaison.docx
@@ -6423,13 +6423,7 @@
     <w:p/>
     <w:p>
       <w:r>
-        <w:t>1</w:t>
-      </w:r>
-      <w:r>
-        <w:t>7</w:t>
-      </w:r>
-      <w:r>
-        <w:t>. Création du seeder « </w:t>
+        <w:t>17. Création du seeder « </w:t>
       </w:r>
       <w:proofErr w:type="spellStart"/>
       <w:r>
@@ -7143,10 +7137,7 @@
       </w:r>
       <w:proofErr w:type="spellStart"/>
       <w:r>
-        <w:t>Category</w:t>
-      </w:r>
-      <w:r>
-        <w:t>Seeder</w:t>
+        <w:t>CategorySeeder</w:t>
       </w:r>
       <w:proofErr w:type="spellEnd"/>
     </w:p>
@@ -7267,9 +7258,66 @@
           <w:ilvl w:val="1"/>
           <w:numId w:val="1"/>
         </w:numPr>
-      </w:pPr>
+        <w:rPr>
+          <w:b/>
+        </w:rPr>
+      </w:pPr>
+      <w:r>
+        <w:rPr>
+          <w:b/>
+        </w:rPr>
+        <w:t xml:space="preserve">git </w:t>
+      </w:r>
+      <w:proofErr w:type="spellStart"/>
+      <w:r>
+        <w:rPr>
+          <w:b/>
+        </w:rPr>
+        <w:t>remote</w:t>
+      </w:r>
+      <w:proofErr w:type="spellEnd"/>
+      <w:r>
+        <w:rPr>
+          <w:b/>
+        </w:rPr>
+        <w:t xml:space="preserve"> </w:t>
+      </w:r>
+      <w:proofErr w:type="spellStart"/>
+      <w:r>
+        <w:rPr>
+          <w:b/>
+        </w:rPr>
+        <w:t>add</w:t>
+      </w:r>
+      <w:proofErr w:type="spellEnd"/>
+      <w:r>
+        <w:rPr>
+          <w:b/>
+        </w:rPr>
+        <w:t xml:space="preserve"> </w:t>
+      </w:r>
+      <w:proofErr w:type="spellStart"/>
+      <w:r>
+        <w:rPr>
+          <w:b/>
+        </w:rPr>
+        <w:t>lamaison_repo</w:t>
+      </w:r>
+      <w:proofErr w:type="spellEnd"/>
+      <w:r>
+        <w:rPr>
+          <w:b/>
+        </w:rPr>
+        <w:t xml:space="preserve"> https://github.com/thcarole1/lamaison_repo.git</w:t>
+      </w:r>
       <w:bookmarkStart w:id="0" w:name="_GoBack"/>
       <w:bookmarkEnd w:id="0"/>
+    </w:p>
+    <w:p>
+      <w:pPr>
+        <w:pStyle w:val="Paragraphedeliste"/>
+        <w:ind w:left="1440"/>
+      </w:pPr>
     </w:p>
     <w:sectPr>
       <w:pgSz w:w="11906" w:h="16838"/>
@@ -8243,7 +8291,6 @@
   <w:style w:type="character" w:default="1" w:styleId="Policepardfaut">
     <w:name w:val="Default Paragraph Font"/>
     <w:uiPriority w:val="1"/>
-    <w:semiHidden/>
     <w:unhideWhenUsed/>
   </w:style>
   <w:style w:type="table" w:default="1" w:styleId="TableauNormal">

</xml_diff>